<commit_message>
about and project titles
</commit_message>
<xml_diff>
--- a/docs/Technical Resume.docx
+++ b/docs/Technical Resume.docx
@@ -108,7 +108,25 @@
           <w:sz w:val="20"/>
           <w:szCs w:val="20"/>
         </w:rPr>
-        <w:t xml:space="preserve"> 2020</w:t>
+        <w:t xml:space="preserve"> 202</w:t>
+      </w:r>
+      <w:r>
+        <w:rPr>
+          <w:i/>
+          <w:iCs/>
+          <w:sz w:val="20"/>
+          <w:szCs w:val="20"/>
+        </w:rPr>
+        <w:t xml:space="preserve">2 </w:t>
+      </w:r>
+      <w:r>
+        <w:rPr>
+          <w:i/>
+          <w:iCs/>
+          <w:sz w:val="20"/>
+          <w:szCs w:val="20"/>
+        </w:rPr>
+        <w:t>0</w:t>
       </w:r>
       <w:r>
         <w:rPr>
@@ -2226,6 +2244,12 @@
           <w:iCs/>
         </w:rPr>
       </w:pPr>
+      <w:r>
+        <w:rPr>
+          <w:i/>
+        </w:rPr>
+        <w:t xml:space="preserve">Tableau, </w:t>
+      </w:r>
       <w:r>
         <w:rPr>
           <w:i/>

</xml_diff>